<commit_message>
Bumped whole repository to Gatsby 5.7.0 (built new project and moved and adapted sources)
</commit_message>
<xml_diff>
--- a/src/content/docx/FAQ.docx
+++ b/src/content/docx/FAQ.docx
@@ -1,6 +1,6 @@
 
 <file path=word/document.xml><?xml version="1.0" encoding="utf-8"?>
-<w:document xmlns:wpc="http://schemas.microsoft.com/office/word/2010/wordprocessingCanvas" xmlns:cx="http://schemas.microsoft.com/office/drawing/2014/chartex" xmlns:cx1="http://schemas.microsoft.com/office/drawing/2015/9/8/chartex" xmlns:cx2="http://schemas.microsoft.com/office/drawing/2015/10/21/chartex" xmlns:cx3="http://schemas.microsoft.com/office/drawing/2016/5/9/chartex" xmlns:cx4="http://schemas.microsoft.com/office/drawing/2016/5/10/chartex" xmlns:cx5="http://schemas.microsoft.com/office/drawing/2016/5/11/chartex" xmlns:cx6="http://schemas.microsoft.com/office/drawing/2016/5/12/chartex" xmlns:cx7="http://schemas.microsoft.com/office/drawing/2016/5/13/chartex" xmlns:cx8="http://schemas.microsoft.com/office/drawing/2016/5/14/chartex" xmlns:mc="http://schemas.openxmlformats.org/markup-compatibility/2006" xmlns:aink="http://schemas.microsoft.com/office/drawing/2016/ink" xmlns:am3d="http://schemas.microsoft.com/office/drawing/2017/model3d" xmlns:o="urn:schemas-microsoft-com:office:office" xmlns:r="http://schemas.openxmlformats.org/officeDocument/2006/relationships" xmlns:m="http://schemas.openxmlformats.org/officeDocument/2006/math" xmlns:v="urn:schemas-microsoft-com:vml" xmlns:wp14="http://schemas.microsoft.com/office/word/2010/wordprocessingDrawing" xmlns:wp="http://schemas.openxmlformats.org/drawingml/2006/wordprocessingDrawing" xmlns:w10="urn:schemas-microsoft-com:office:word" xmlns:w="http://schemas.openxmlformats.org/wordprocessingml/2006/main" xmlns:w14="http://schemas.microsoft.com/office/word/2010/wordml" xmlns:w15="http://schemas.microsoft.com/office/word/2012/wordml" xmlns:w16cex="http://schemas.microsoft.com/office/word/2018/wordml/cex" xmlns:w16cid="http://schemas.microsoft.com/office/word/2016/wordml/cid" xmlns:w16="http://schemas.microsoft.com/office/word/2018/wordml" xmlns:w16se="http://schemas.microsoft.com/office/word/2015/wordml/symex" xmlns:wpg="http://schemas.microsoft.com/office/word/2010/wordprocessingGroup" xmlns:wpi="http://schemas.microsoft.com/office/word/2010/wordprocessingInk" xmlns:wne="http://schemas.microsoft.com/office/word/2006/wordml" xmlns:wps="http://schemas.microsoft.com/office/word/2010/wordprocessingShape" mc:Ignorable="w14 w15 w16se w16cid w16 w16cex wp14">
+<w:document xmlns:wpc="http://schemas.microsoft.com/office/word/2010/wordprocessingCanvas" xmlns:cx="http://schemas.microsoft.com/office/drawing/2014/chartex" xmlns:cx1="http://schemas.microsoft.com/office/drawing/2015/9/8/chartex" xmlns:cx2="http://schemas.microsoft.com/office/drawing/2015/10/21/chartex" xmlns:cx3="http://schemas.microsoft.com/office/drawing/2016/5/9/chartex" xmlns:cx4="http://schemas.microsoft.com/office/drawing/2016/5/10/chartex" xmlns:cx5="http://schemas.microsoft.com/office/drawing/2016/5/11/chartex" xmlns:cx6="http://schemas.microsoft.com/office/drawing/2016/5/12/chartex" xmlns:cx7="http://schemas.microsoft.com/office/drawing/2016/5/13/chartex" xmlns:cx8="http://schemas.microsoft.com/office/drawing/2016/5/14/chartex" xmlns:mc="http://schemas.openxmlformats.org/markup-compatibility/2006" xmlns:aink="http://schemas.microsoft.com/office/drawing/2016/ink" xmlns:am3d="http://schemas.microsoft.com/office/drawing/2017/model3d" xmlns:o="urn:schemas-microsoft-com:office:office" xmlns:r="http://schemas.openxmlformats.org/officeDocument/2006/relationships" xmlns:m="http://schemas.openxmlformats.org/officeDocument/2006/math" xmlns:v="urn:schemas-microsoft-com:vml" xmlns:wp14="http://schemas.microsoft.com/office/word/2010/wordprocessingDrawing" xmlns:wp="http://schemas.openxmlformats.org/drawingml/2006/wordprocessingDrawing" xmlns:w10="urn:schemas-microsoft-com:office:word" xmlns:w="http://schemas.openxmlformats.org/wordprocessingml/2006/main" xmlns:w14="http://schemas.microsoft.com/office/word/2010/wordml" xmlns:w15="http://schemas.microsoft.com/office/word/2012/wordml" xmlns:w16cex="http://schemas.microsoft.com/office/word/2018/wordml/cex" xmlns:w16cid="http://schemas.microsoft.com/office/word/2016/wordml/cid" xmlns:w16="http://schemas.microsoft.com/office/word/2018/wordml" xmlns:w16sdtdh="http://schemas.microsoft.com/office/word/2020/wordml/sdtdatahash" xmlns:w16se="http://schemas.microsoft.com/office/word/2015/wordml/symex" xmlns:wpg="http://schemas.microsoft.com/office/word/2010/wordprocessingGroup" xmlns:wpi="http://schemas.microsoft.com/office/word/2010/wordprocessingInk" xmlns:wne="http://schemas.microsoft.com/office/word/2006/wordml" xmlns:wps="http://schemas.microsoft.com/office/word/2010/wordprocessingShape" mc:Ignorable="w14 w15 w16se w16cid w16 w16cex w16sdtdh wp14">
   <w:body>
     <w:p>
       <w:pPr>
@@ -49,42 +49,61 @@
           <w:rFonts w:eastAsiaTheme="majorEastAsia"/>
           <w:lang w:eastAsia="en-US" w:bidi="ar-SA"/>
         </w:rPr>
-        <w:t xml:space="preserve">Gehen die Kinder </w:t>
-      </w:r>
-      <w:proofErr w:type="gramStart"/>
-      <w:r>
+        <w:t>Gehen die Kinder wirklich bei jedem Wetter in den Wald?</w:t>
+      </w:r>
+    </w:p>
+    <w:p>
+      <w:pPr>
+        <w:pStyle w:val="Textbody"/>
+        <w:widowControl/>
+        <w:rPr>
+          <w:rFonts w:ascii="Book Antiqua" w:hAnsi="Book Antiqua"/>
+          <w:color w:val="000000"/>
+          <w:sz w:val="27"/>
+        </w:rPr>
+      </w:pPr>
+      <w:r>
+        <w:rPr>
+          <w:rFonts w:ascii="Book Antiqua" w:hAnsi="Book Antiqua"/>
+          <w:color w:val="000000"/>
+          <w:sz w:val="27"/>
+        </w:rPr>
+        <w:t>Nicht bei Sturm oder Orkan. Bei solch einem Wetter treffen wir uns in unserem Kindergartenraum, unserer Schutzwohnung. Ansonsten aber ja. Deshalb gehören vor allem in den Herbst- und Wintermonaten gutes Schuhwerk, Buddelhose, Regenjacke, Handschuhe und Funktionsunterwäsche zur Standardausrüstung eines jeden Kindes. Bei Minustemperaturen achten die Erzieherinnen darauf, dass es ausreichend Bewegungsspiele und/oder Wanderungen gibt. So bleiben die Kinder warm. Und sollte das Wetter doch einmal richtig ungemütlich werden, so können wir uns immer noch in unseren nahe gelegenen Kindergartenraum zurückziehen.</w:t>
+      </w:r>
+    </w:p>
+    <w:p>
+      <w:pPr>
+        <w:pStyle w:val="berschrift3"/>
         <w:rPr>
           <w:rFonts w:eastAsiaTheme="majorEastAsia"/>
           <w:lang w:eastAsia="en-US" w:bidi="ar-SA"/>
         </w:rPr>
-        <w:t>wirklich bei</w:t>
-      </w:r>
-      <w:proofErr w:type="gramEnd"/>
+      </w:pPr>
       <w:r>
         <w:rPr>
           <w:rFonts w:eastAsiaTheme="majorEastAsia"/>
           <w:lang w:eastAsia="en-US" w:bidi="ar-SA"/>
         </w:rPr>
-        <w:t xml:space="preserve"> jedem Wetter in den Wald?</w:t>
-      </w:r>
-    </w:p>
-    <w:p>
-      <w:pPr>
-        <w:pStyle w:val="Textbody"/>
-        <w:widowControl/>
-        <w:rPr>
-          <w:rFonts w:ascii="Book Antiqua" w:hAnsi="Book Antiqua"/>
-          <w:color w:val="000000"/>
-          <w:sz w:val="27"/>
-        </w:rPr>
-      </w:pPr>
-      <w:r>
-        <w:rPr>
-          <w:rFonts w:ascii="Book Antiqua" w:hAnsi="Book Antiqua"/>
-          <w:color w:val="000000"/>
-          <w:sz w:val="27"/>
-        </w:rPr>
-        <w:t>Nicht bei Sturm oder Orkan. Bei solch einem Wetter treffen wir uns in unserem Kindergartenraum, unserer Schutzwohnung. Ansonsten aber ja. Deshalb gehören vor allem in den Herbst- und Wintermonaten gutes Schuhwerk, Buddelhose, Regenjacke, Handschuhe und Funktionsunterwäsche zur Standardausrüstung eines jeden Kindes. Bei Minustemperaturen achten die Erzieherinnen darauf, dass es ausreichend Bewegungsspiele und/oder Wanderungen gibt. So bleiben die Kinder warm. Und sollte das Wetter doch einmal richtig ungemütlich werden, so können wir uns immer noch in unseren nahe gelegenen Kindergartenraum zurückziehen.</w:t>
+        <w:t>Was ist, wenn ein Unfall passiert?</w:t>
+      </w:r>
+    </w:p>
+    <w:p>
+      <w:pPr>
+        <w:pStyle w:val="Textbody"/>
+        <w:widowControl/>
+        <w:rPr>
+          <w:rFonts w:ascii="Book Antiqua" w:hAnsi="Book Antiqua"/>
+          <w:color w:val="000000"/>
+          <w:sz w:val="27"/>
+        </w:rPr>
+      </w:pPr>
+      <w:r>
+        <w:rPr>
+          <w:rFonts w:ascii="Book Antiqua" w:hAnsi="Book Antiqua"/>
+          <w:color w:val="000000"/>
+          <w:sz w:val="27"/>
+        </w:rPr>
+        <w:t>Die Erzieherinnen haben immer einen Rucksack dabei, in dem Pflaster, eine Pinzette, ein Erste Hilfe Set und das Waldhandy mit den wichtigsten Nummern mitgeführt werden. Im zweijährigen Turnus nimmt das Erzieherteam an einem Erste-Hilfe-Kurs teil. Sollte dennoch einmal ein Krankenwagen benötigt werden, so liegt unser Waldplatz unmittelbar an einem gut befahrbaren und häufig frequentierten Forstweg, der in der Rettungsleitstelle bekannt ist.</w:t>
       </w:r>
     </w:p>
     <w:p>
@@ -100,79 +119,40 @@
           <w:rFonts w:eastAsiaTheme="majorEastAsia"/>
           <w:lang w:eastAsia="en-US" w:bidi="ar-SA"/>
         </w:rPr>
-        <w:t>Was ist, wenn ein Unfall passiert?</w:t>
-      </w:r>
-    </w:p>
-    <w:p>
-      <w:pPr>
-        <w:pStyle w:val="Textbody"/>
-        <w:widowControl/>
-        <w:rPr>
-          <w:rFonts w:ascii="Book Antiqua" w:hAnsi="Book Antiqua"/>
-          <w:color w:val="000000"/>
-          <w:sz w:val="27"/>
-        </w:rPr>
-      </w:pPr>
-      <w:r>
-        <w:rPr>
-          <w:rFonts w:ascii="Book Antiqua" w:hAnsi="Book Antiqua"/>
-          <w:color w:val="000000"/>
-          <w:sz w:val="27"/>
-        </w:rPr>
-        <w:t>Die Erzieherinnen haben immer einen Rucksack dabei, in dem Pflaster, eine Pinzette, ein Erste Hilfe Set und das Waldhandy mit den wichtigsten Nummern mitgeführt werden. Im zweijährigen Turnus nimmt das Erzieherteam an einem Erste-Hilfe-Kurs teil. Sollte dennoch einmal ein Krankenwagen benötigt werden, so liegt unser Waldplatz unmittelbar an einem gut befahrbaren und häufig frequentierten Forstweg, der in der Rettungsleitstelle bekannt ist.</w:t>
-      </w:r>
-    </w:p>
-    <w:p>
-      <w:pPr>
-        <w:pStyle w:val="berschrift3"/>
+        <w:t>Wo gehen die Kinder auf</w:t>
+      </w:r>
+      <w:r>
         <w:rPr>
           <w:rFonts w:eastAsiaTheme="majorEastAsia"/>
           <w:lang w:eastAsia="en-US" w:bidi="ar-SA"/>
         </w:rPr>
-      </w:pPr>
+        <w:t xml:space="preserve"> das</w:t>
+      </w:r>
       <w:r>
         <w:rPr>
           <w:rFonts w:eastAsiaTheme="majorEastAsia"/>
           <w:lang w:eastAsia="en-US" w:bidi="ar-SA"/>
         </w:rPr>
-        <w:t>Wo gehen die Kinder auf Klo?</w:t>
-      </w:r>
-    </w:p>
-    <w:p>
-      <w:pPr>
-        <w:pStyle w:val="Textbody"/>
-        <w:widowControl/>
-        <w:rPr>
-          <w:rFonts w:ascii="Book Antiqua" w:hAnsi="Book Antiqua"/>
-          <w:color w:val="000000"/>
-          <w:sz w:val="27"/>
-        </w:rPr>
-      </w:pPr>
-      <w:r>
-        <w:rPr>
-          <w:rFonts w:ascii="Book Antiqua" w:hAnsi="Book Antiqua"/>
-          <w:color w:val="000000"/>
-          <w:sz w:val="27"/>
-        </w:rPr>
-        <w:t>Feste Toiletten haben wir nicht. Alle – Kinder wie Erwachsene – gehen für kleine und große “Geschäfte” in den sogenannten “</w:t>
-      </w:r>
-      <w:proofErr w:type="spellStart"/>
-      <w:r>
-        <w:rPr>
-          <w:rFonts w:ascii="Book Antiqua" w:hAnsi="Book Antiqua"/>
-          <w:color w:val="000000"/>
-          <w:sz w:val="27"/>
-        </w:rPr>
-        <w:t>Pipiwald</w:t>
-      </w:r>
-      <w:proofErr w:type="spellEnd"/>
-      <w:r>
-        <w:rPr>
-          <w:rFonts w:ascii="Book Antiqua" w:hAnsi="Book Antiqua"/>
-          <w:color w:val="000000"/>
-          <w:sz w:val="27"/>
-        </w:rPr>
-        <w:t>”, ein kleines Waldstück in unmittelbarer Ruf- und Sichtweite des Kindergartens. Selbstverständlich helfen die ErzieherInnen den Kindern, wenn mal eine Schnalle oder ein Knopf nicht aufgehen und sie geben Tipps, wie Toilette im Wald bestens funktioniert. Sollte einmal was in die Hose gehen, haben wir Wechselkleidung in der Hütte.</w:t>
+        <w:t xml:space="preserve"> Klo?</w:t>
+      </w:r>
+    </w:p>
+    <w:p>
+      <w:pPr>
+        <w:pStyle w:val="Textbody"/>
+        <w:widowControl/>
+        <w:rPr>
+          <w:rFonts w:ascii="Book Antiqua" w:hAnsi="Book Antiqua"/>
+          <w:color w:val="000000"/>
+          <w:sz w:val="27"/>
+        </w:rPr>
+      </w:pPr>
+      <w:r>
+        <w:rPr>
+          <w:rFonts w:ascii="Book Antiqua" w:hAnsi="Book Antiqua"/>
+          <w:color w:val="000000"/>
+          <w:sz w:val="27"/>
+        </w:rPr>
+        <w:t>Feste Toiletten haben wir nicht. Alle – Kinder wie Erwachsene – gehen für kleine und große “Geschäfte” in den sogenannten “Pipiwald”, ein kleines Waldstück in unmittelbarer Ruf- und Sichtweite des Kindergartens. Selbstverständlich helfen die ErzieherInnen den Kindern, wenn mal eine Schnalle oder ein Knopf nicht aufgehen und sie geben Tipps, wie Toilette im Wald bestens funktioniert. Sollte einmal was in die Hose gehen, haben wir Wechselkleidung in der Hütte.</w:t>
       </w:r>
     </w:p>
     <w:p>
@@ -978,18 +958,8 @@
           <w:color w:val="000000"/>
           <w:sz w:val="27"/>
         </w:rPr>
-        <w:t xml:space="preserve">Ersatzhandschuhe und </w:t>
-      </w:r>
-      <w:proofErr w:type="spellStart"/>
-      <w:r>
-        <w:rPr>
-          <w:rFonts w:ascii="Book Antiqua" w:hAnsi="Book Antiqua"/>
-          <w:color w:val="000000"/>
-          <w:sz w:val="27"/>
-        </w:rPr>
-        <w:t>Ersatzbuddelhandschuhe</w:t>
-      </w:r>
-      <w:proofErr w:type="spellEnd"/>
+        <w:t>Ersatzhandschuhe und Ersatzbuddelhandschuhe</w:t>
+      </w:r>
     </w:p>
     <w:p>
       <w:pPr>
@@ -1139,23 +1109,13 @@
           <w:sz w:val="27"/>
         </w:rPr>
       </w:pPr>
-      <w:proofErr w:type="spellStart"/>
-      <w:r>
-        <w:rPr>
-          <w:rFonts w:ascii="Book Antiqua" w:hAnsi="Book Antiqua"/>
-          <w:color w:val="000000"/>
-          <w:sz w:val="27"/>
-        </w:rPr>
-        <w:t>Isokissen</w:t>
-      </w:r>
-      <w:proofErr w:type="spellEnd"/>
-      <w:r>
-        <w:rPr>
-          <w:rFonts w:ascii="Book Antiqua" w:hAnsi="Book Antiqua"/>
-          <w:color w:val="000000"/>
-          <w:sz w:val="27"/>
-        </w:rPr>
-        <w:t xml:space="preserve"> zum drauf sitzen</w:t>
+      <w:r>
+        <w:rPr>
+          <w:rFonts w:ascii="Book Antiqua" w:hAnsi="Book Antiqua"/>
+          <w:color w:val="000000"/>
+          <w:sz w:val="27"/>
+        </w:rPr>
+        <w:t>Isokissen zum drauf sitzen</w:t>
       </w:r>
     </w:p>
     <w:p>
@@ -1295,7 +1255,7 @@
 </file>
 
 <file path=word/numbering.xml><?xml version="1.0" encoding="utf-8"?>
-<w:numbering xmlns:wpc="http://schemas.microsoft.com/office/word/2010/wordprocessingCanvas" xmlns:cx="http://schemas.microsoft.com/office/drawing/2014/chartex" xmlns:cx1="http://schemas.microsoft.com/office/drawing/2015/9/8/chartex" xmlns:cx2="http://schemas.microsoft.com/office/drawing/2015/10/21/chartex" xmlns:cx3="http://schemas.microsoft.com/office/drawing/2016/5/9/chartex" xmlns:cx4="http://schemas.microsoft.com/office/drawing/2016/5/10/chartex" xmlns:cx5="http://schemas.microsoft.com/office/drawing/2016/5/11/chartex" xmlns:cx6="http://schemas.microsoft.com/office/drawing/2016/5/12/chartex" xmlns:cx7="http://schemas.microsoft.com/office/drawing/2016/5/13/chartex" xmlns:cx8="http://schemas.microsoft.com/office/drawing/2016/5/14/chartex" xmlns:mc="http://schemas.openxmlformats.org/markup-compatibility/2006" xmlns:aink="http://schemas.microsoft.com/office/drawing/2016/ink" xmlns:am3d="http://schemas.microsoft.com/office/drawing/2017/model3d" xmlns:o="urn:schemas-microsoft-com:office:office" xmlns:r="http://schemas.openxmlformats.org/officeDocument/2006/relationships" xmlns:m="http://schemas.openxmlformats.org/officeDocument/2006/math" xmlns:v="urn:schemas-microsoft-com:vml" xmlns:wp14="http://schemas.microsoft.com/office/word/2010/wordprocessingDrawing" xmlns:wp="http://schemas.openxmlformats.org/drawingml/2006/wordprocessingDrawing" xmlns:w10="urn:schemas-microsoft-com:office:word" xmlns:w="http://schemas.openxmlformats.org/wordprocessingml/2006/main" xmlns:w14="http://schemas.microsoft.com/office/word/2010/wordml" xmlns:w15="http://schemas.microsoft.com/office/word/2012/wordml" xmlns:w16cex="http://schemas.microsoft.com/office/word/2018/wordml/cex" xmlns:w16cid="http://schemas.microsoft.com/office/word/2016/wordml/cid" xmlns:w16="http://schemas.microsoft.com/office/word/2018/wordml" xmlns:w16se="http://schemas.microsoft.com/office/word/2015/wordml/symex" xmlns:wpg="http://schemas.microsoft.com/office/word/2010/wordprocessingGroup" xmlns:wpi="http://schemas.microsoft.com/office/word/2010/wordprocessingInk" xmlns:wne="http://schemas.microsoft.com/office/word/2006/wordml" xmlns:wps="http://schemas.microsoft.com/office/word/2010/wordprocessingShape" mc:Ignorable="w14 w15 w16se w16cid w16 w16cex wp14">
+<w:numbering xmlns:wpc="http://schemas.microsoft.com/office/word/2010/wordprocessingCanvas" xmlns:cx="http://schemas.microsoft.com/office/drawing/2014/chartex" xmlns:cx1="http://schemas.microsoft.com/office/drawing/2015/9/8/chartex" xmlns:cx2="http://schemas.microsoft.com/office/drawing/2015/10/21/chartex" xmlns:cx3="http://schemas.microsoft.com/office/drawing/2016/5/9/chartex" xmlns:cx4="http://schemas.microsoft.com/office/drawing/2016/5/10/chartex" xmlns:cx5="http://schemas.microsoft.com/office/drawing/2016/5/11/chartex" xmlns:cx6="http://schemas.microsoft.com/office/drawing/2016/5/12/chartex" xmlns:cx7="http://schemas.microsoft.com/office/drawing/2016/5/13/chartex" xmlns:cx8="http://schemas.microsoft.com/office/drawing/2016/5/14/chartex" xmlns:mc="http://schemas.openxmlformats.org/markup-compatibility/2006" xmlns:aink="http://schemas.microsoft.com/office/drawing/2016/ink" xmlns:am3d="http://schemas.microsoft.com/office/drawing/2017/model3d" xmlns:o="urn:schemas-microsoft-com:office:office" xmlns:r="http://schemas.openxmlformats.org/officeDocument/2006/relationships" xmlns:m="http://schemas.openxmlformats.org/officeDocument/2006/math" xmlns:v="urn:schemas-microsoft-com:vml" xmlns:wp14="http://schemas.microsoft.com/office/word/2010/wordprocessingDrawing" xmlns:wp="http://schemas.openxmlformats.org/drawingml/2006/wordprocessingDrawing" xmlns:w10="urn:schemas-microsoft-com:office:word" xmlns:w="http://schemas.openxmlformats.org/wordprocessingml/2006/main" xmlns:w14="http://schemas.microsoft.com/office/word/2010/wordml" xmlns:w15="http://schemas.microsoft.com/office/word/2012/wordml" xmlns:w16cex="http://schemas.microsoft.com/office/word/2018/wordml/cex" xmlns:w16cid="http://schemas.microsoft.com/office/word/2016/wordml/cid" xmlns:w16="http://schemas.microsoft.com/office/word/2018/wordml" xmlns:w16sdtdh="http://schemas.microsoft.com/office/word/2020/wordml/sdtdatahash" xmlns:w16se="http://schemas.microsoft.com/office/word/2015/wordml/symex" xmlns:wpg="http://schemas.microsoft.com/office/word/2010/wordprocessingGroup" xmlns:wpi="http://schemas.microsoft.com/office/word/2010/wordprocessingInk" xmlns:wne="http://schemas.microsoft.com/office/word/2006/wordml" xmlns:wps="http://schemas.microsoft.com/office/word/2010/wordprocessingShape" mc:Ignorable="w14 w15 w16se w16cid w16 w16cex w16sdtdh wp14">
   <w:abstractNum w:abstractNumId="0" w15:restartNumberingAfterBreak="0">
     <w:nsid w:val="1EB54915"/>
     <w:multiLevelType w:val="multilevel"/>
@@ -2174,7 +2134,7 @@
 </file>
 
 <file path=word/styles.xml><?xml version="1.0" encoding="utf-8"?>
-<w:styles xmlns:mc="http://schemas.openxmlformats.org/markup-compatibility/2006" xmlns:r="http://schemas.openxmlformats.org/officeDocument/2006/relationships" xmlns:w="http://schemas.openxmlformats.org/wordprocessingml/2006/main" xmlns:w14="http://schemas.microsoft.com/office/word/2010/wordml" xmlns:w15="http://schemas.microsoft.com/office/word/2012/wordml" xmlns:w16cex="http://schemas.microsoft.com/office/word/2018/wordml/cex" xmlns:w16cid="http://schemas.microsoft.com/office/word/2016/wordml/cid" xmlns:w16="http://schemas.microsoft.com/office/word/2018/wordml" xmlns:w16se="http://schemas.microsoft.com/office/word/2015/wordml/symex" mc:Ignorable="w14 w15 w16se w16cid w16 w16cex">
+<w:styles xmlns:mc="http://schemas.openxmlformats.org/markup-compatibility/2006" xmlns:r="http://schemas.openxmlformats.org/officeDocument/2006/relationships" xmlns:w="http://schemas.openxmlformats.org/wordprocessingml/2006/main" xmlns:w14="http://schemas.microsoft.com/office/word/2010/wordml" xmlns:w15="http://schemas.microsoft.com/office/word/2012/wordml" xmlns:w16cex="http://schemas.microsoft.com/office/word/2018/wordml/cex" xmlns:w16cid="http://schemas.microsoft.com/office/word/2016/wordml/cid" xmlns:w16="http://schemas.microsoft.com/office/word/2018/wordml" xmlns:w16sdtdh="http://schemas.microsoft.com/office/word/2020/wordml/sdtdatahash" xmlns:w16se="http://schemas.microsoft.com/office/word/2015/wordml/symex" mc:Ignorable="w14 w15 w16se w16cid w16 w16cex w16sdtdh">
   <w:docDefaults>
     <w:rPrDefault>
       <w:rPr>

</xml_diff>